<commit_message>
added bug fixes for both SOH, CPS bugs
</commit_message>
<xml_diff>
--- a/RMD Telemetry Dictionary v2.0.docx
+++ b/RMD Telemetry Dictionary v2.0.docx
@@ -2664,16 +2664,7 @@
           <w:rFonts w:cs="Times New Roman"/>
           <w:szCs w:val="32"/>
         </w:rPr>
-        <w:t>6-0</w:t>
-      </w:r>
-      <w:bookmarkStart w:id="5" w:name="_GoBack"/>
-      <w:bookmarkEnd w:id="5"/>
-      <w:r>
-        <w:rPr>
-          <w:rFonts w:cs="Times New Roman"/>
-          <w:szCs w:val="32"/>
-        </w:rPr>
-        <w:t>4</w:t>
+        <w:t>6-04</w:t>
       </w:r>
       <w:r>
         <w:rPr>
@@ -4375,8 +4366,8 @@
       </w:tr>
     </w:tbl>
     <w:p>
-      <w:bookmarkStart w:id="6" w:name="_Ref535512358"/>
-      <w:bookmarkStart w:id="7" w:name="_Ref535512354"/>
+      <w:bookmarkStart w:id="5" w:name="_Ref535512358"/>
+      <w:bookmarkStart w:id="6" w:name="_Ref535512354"/>
     </w:p>
     <w:p>
       <w:r>
@@ -4436,7 +4427,7 @@
         </w:rPr>
         <w:fldChar w:fldCharType="end"/>
       </w:r>
-      <w:bookmarkEnd w:id="6"/>
+      <w:bookmarkEnd w:id="5"/>
       <w:r>
         <w:rPr>
           <w:i w:val="0"/>
@@ -4444,7 +4435,7 @@
         </w:rPr>
         <w:t>: Values for an SOH Packet</w:t>
       </w:r>
-      <w:bookmarkEnd w:id="7"/>
+      <w:bookmarkEnd w:id="6"/>
     </w:p>
     <w:tbl>
       <w:tblPr>
@@ -6556,12 +6547,12 @@
       <w:pPr>
         <w:pStyle w:val="Heading2"/>
       </w:pPr>
-      <w:bookmarkStart w:id="8" w:name="_Toc10541204"/>
+      <w:bookmarkStart w:id="7" w:name="_Toc10541204"/>
       <w:r>
         <w:lastRenderedPageBreak/>
         <w:t>Initialize Data Acquisition Run</w:t>
       </w:r>
-      <w:bookmarkEnd w:id="8"/>
+      <w:bookmarkEnd w:id="7"/>
     </w:p>
     <w:p>
       <w:pPr>
@@ -7355,22 +7346,22 @@
       <w:pPr>
         <w:pStyle w:val="Heading1"/>
       </w:pPr>
-      <w:bookmarkStart w:id="9" w:name="_Toc10541205"/>
+      <w:bookmarkStart w:id="8" w:name="_Toc10541205"/>
       <w:r>
         <w:lastRenderedPageBreak/>
         <w:t>Input Command Packet Structure</w:t>
       </w:r>
-      <w:bookmarkEnd w:id="9"/>
+      <w:bookmarkEnd w:id="8"/>
     </w:p>
     <w:p>
       <w:pPr>
         <w:pStyle w:val="Heading2"/>
       </w:pPr>
-      <w:bookmarkStart w:id="10" w:name="_Toc10541206"/>
+      <w:bookmarkStart w:id="9" w:name="_Toc10541206"/>
       <w:r>
         <w:t>General Structure</w:t>
       </w:r>
-      <w:bookmarkEnd w:id="10"/>
+      <w:bookmarkEnd w:id="9"/>
     </w:p>
     <w:p>
       <w:pPr>
@@ -9991,24 +9982,24 @@
       <w:pPr>
         <w:pStyle w:val="Heading1"/>
       </w:pPr>
-      <w:bookmarkStart w:id="11" w:name="_Toc10541207"/>
+      <w:bookmarkStart w:id="10" w:name="_Toc10541207"/>
       <w:r>
         <w:t>Data Product Packet Type Dictionary</w:t>
       </w:r>
-      <w:bookmarkEnd w:id="11"/>
+      <w:bookmarkEnd w:id="10"/>
     </w:p>
     <w:p>
       <w:pPr>
         <w:pStyle w:val="Heading2"/>
       </w:pPr>
-      <w:bookmarkStart w:id="12" w:name="_Toc10541208"/>
+      <w:bookmarkStart w:id="11" w:name="_Toc10541208"/>
       <w:r>
         <w:t xml:space="preserve">Event-by-event Data Product </w:t>
       </w:r>
       <w:r>
         <w:t>(EVT)</w:t>
       </w:r>
-      <w:bookmarkEnd w:id="12"/>
+      <w:bookmarkEnd w:id="11"/>
     </w:p>
     <w:p>
       <w:pPr>
@@ -11532,22 +11523,22 @@
       <w:pPr>
         <w:pStyle w:val="Heading1"/>
       </w:pPr>
-      <w:bookmarkStart w:id="13" w:name="_Toc10541209"/>
+      <w:bookmarkStart w:id="12" w:name="_Toc10541209"/>
       <w:r>
         <w:lastRenderedPageBreak/>
         <w:t>Appendix</w:t>
       </w:r>
-      <w:bookmarkEnd w:id="13"/>
+      <w:bookmarkEnd w:id="12"/>
     </w:p>
     <w:p>
       <w:pPr>
         <w:pStyle w:val="Heading2"/>
       </w:pPr>
-      <w:bookmarkStart w:id="14" w:name="_Toc10541210"/>
+      <w:bookmarkStart w:id="13" w:name="_Toc10541210"/>
       <w:r>
         <w:t>Byte-by-byte Breakdown of Mini-NS CCSDS Packet</w:t>
       </w:r>
-      <w:bookmarkEnd w:id="14"/>
+      <w:bookmarkEnd w:id="13"/>
     </w:p>
     <w:p/>
     <w:tbl>
@@ -12476,11 +12467,11 @@
       <w:pPr>
         <w:pStyle w:val="Heading2"/>
       </w:pPr>
-      <w:bookmarkStart w:id="15" w:name="_Toc10541211"/>
+      <w:bookmarkStart w:id="14" w:name="_Toc10541211"/>
       <w:r>
         <w:t>APID Table for Mini-NS CCSDS Packets</w:t>
       </w:r>
-      <w:bookmarkEnd w:id="15"/>
+      <w:bookmarkEnd w:id="14"/>
     </w:p>
     <w:tbl>
       <w:tblPr>
@@ -13152,11 +13143,11 @@
       <w:pPr>
         <w:pStyle w:val="Heading2"/>
       </w:pPr>
-      <w:bookmarkStart w:id="16" w:name="_Toc10541212"/>
+      <w:bookmarkStart w:id="15" w:name="_Toc10541212"/>
       <w:r>
         <w:t>Mini-NS States and Modes</w:t>
       </w:r>
-      <w:bookmarkEnd w:id="16"/>
+      <w:bookmarkEnd w:id="15"/>
     </w:p>
     <w:p/>
     <w:p>
@@ -13377,7 +13368,7 @@
     <w:tbl>
       <w:tblPr>
         <w:tblStyle w:val="GridTable4-Accent5"/>
-        <w:tblW w:w="5294" w:type="pct"/>
+        <w:tblW w:w="5631" w:type="pct"/>
         <w:tblInd w:w="-365" w:type="dxa"/>
         <w:tblCellMar>
           <w:left w:w="115" w:type="dxa"/>
@@ -13386,11 +13377,11 @@
         <w:tblLook w:val="04A0" w:firstRow="1" w:lastRow="0" w:firstColumn="1" w:lastColumn="0" w:noHBand="0" w:noVBand="1"/>
       </w:tblPr>
       <w:tblGrid>
-        <w:gridCol w:w="2182"/>
-        <w:gridCol w:w="1358"/>
-        <w:gridCol w:w="2816"/>
-        <w:gridCol w:w="2134"/>
-        <w:gridCol w:w="1410"/>
+        <w:gridCol w:w="2405"/>
+        <w:gridCol w:w="1464"/>
+        <w:gridCol w:w="3039"/>
+        <w:gridCol w:w="2093"/>
+        <w:gridCol w:w="1529"/>
       </w:tblGrid>
       <w:tr>
         <w:trPr>
@@ -13399,7 +13390,7 @@
         <w:tc>
           <w:tcPr>
             <w:cnfStyle w:val="001000000000" w:firstRow="0" w:lastRow="0" w:firstColumn="1" w:lastColumn="0" w:oddVBand="0" w:evenVBand="0" w:oddHBand="0" w:evenHBand="0" w:firstRowFirstColumn="0" w:firstRowLastColumn="0" w:lastRowFirstColumn="0" w:lastRowLastColumn="0"/>
-            <w:tcW w:w="1102" w:type="pct"/>
+            <w:tcW w:w="1142" w:type="pct"/>
           </w:tcPr>
           <w:p>
             <w:pPr>
@@ -13419,7 +13410,7 @@
         </w:tc>
         <w:tc>
           <w:tcPr>
-            <w:tcW w:w="686" w:type="pct"/>
+            <w:tcW w:w="695" w:type="pct"/>
           </w:tcPr>
           <w:p>
             <w:pPr>
@@ -13440,7 +13431,7 @@
         </w:tc>
         <w:tc>
           <w:tcPr>
-            <w:tcW w:w="1422" w:type="pct"/>
+            <w:tcW w:w="1443" w:type="pct"/>
           </w:tcPr>
           <w:p>
             <w:pPr>
@@ -13461,7 +13452,7 @@
         </w:tc>
         <w:tc>
           <w:tcPr>
-            <w:tcW w:w="1078" w:type="pct"/>
+            <w:tcW w:w="994" w:type="pct"/>
           </w:tcPr>
           <w:p>
             <w:pPr>
@@ -13482,7 +13473,7 @@
         </w:tc>
         <w:tc>
           <w:tcPr>
-            <w:tcW w:w="712" w:type="pct"/>
+            <w:tcW w:w="726" w:type="pct"/>
           </w:tcPr>
           <w:p>
             <w:pPr>
@@ -13509,7 +13500,7 @@
         <w:tc>
           <w:tcPr>
             <w:cnfStyle w:val="001000000000" w:firstRow="0" w:lastRow="0" w:firstColumn="1" w:lastColumn="0" w:oddVBand="0" w:evenVBand="0" w:oddHBand="0" w:evenHBand="0" w:firstRowFirstColumn="0" w:firstRowLastColumn="0" w:lastRowFirstColumn="0" w:lastRowLastColumn="0"/>
-            <w:tcW w:w="1102" w:type="pct"/>
+            <w:tcW w:w="1142" w:type="pct"/>
           </w:tcPr>
           <w:p>
             <w:pPr>
@@ -13529,7 +13520,7 @@
         </w:tc>
         <w:tc>
           <w:tcPr>
-            <w:tcW w:w="686" w:type="pct"/>
+            <w:tcW w:w="695" w:type="pct"/>
           </w:tcPr>
           <w:p>
             <w:pPr>
@@ -13550,7 +13541,7 @@
         </w:tc>
         <w:tc>
           <w:tcPr>
-            <w:tcW w:w="1422" w:type="pct"/>
+            <w:tcW w:w="1443" w:type="pct"/>
           </w:tcPr>
           <w:p>
             <w:pPr>
@@ -13571,7 +13562,7 @@
         </w:tc>
         <w:tc>
           <w:tcPr>
-            <w:tcW w:w="1078" w:type="pct"/>
+            <w:tcW w:w="994" w:type="pct"/>
           </w:tcPr>
           <w:p>
             <w:pPr>
@@ -13592,7 +13583,7 @@
         </w:tc>
         <w:tc>
           <w:tcPr>
-            <w:tcW w:w="712" w:type="pct"/>
+            <w:tcW w:w="726" w:type="pct"/>
           </w:tcPr>
           <w:p>
             <w:pPr>
@@ -13616,7 +13607,7 @@
         <w:tc>
           <w:tcPr>
             <w:cnfStyle w:val="001000000000" w:firstRow="0" w:lastRow="0" w:firstColumn="1" w:lastColumn="0" w:oddVBand="0" w:evenVBand="0" w:oddHBand="0" w:evenHBand="0" w:firstRowFirstColumn="0" w:firstRowLastColumn="0" w:lastRowFirstColumn="0" w:lastRowLastColumn="0"/>
-            <w:tcW w:w="1102" w:type="pct"/>
+            <w:tcW w:w="1142" w:type="pct"/>
           </w:tcPr>
           <w:p>
             <w:pPr>
@@ -13636,7 +13627,7 @@
         </w:tc>
         <w:tc>
           <w:tcPr>
-            <w:tcW w:w="686" w:type="pct"/>
+            <w:tcW w:w="695" w:type="pct"/>
           </w:tcPr>
           <w:p>
             <w:pPr>
@@ -13657,7 +13648,7 @@
         </w:tc>
         <w:tc>
           <w:tcPr>
-            <w:tcW w:w="1422" w:type="pct"/>
+            <w:tcW w:w="1443" w:type="pct"/>
           </w:tcPr>
           <w:p>
             <w:pPr>
@@ -13678,7 +13669,7 @@
         </w:tc>
         <w:tc>
           <w:tcPr>
-            <w:tcW w:w="1078" w:type="pct"/>
+            <w:tcW w:w="994" w:type="pct"/>
           </w:tcPr>
           <w:p>
             <w:pPr>
@@ -13699,7 +13690,7 @@
         </w:tc>
         <w:tc>
           <w:tcPr>
-            <w:tcW w:w="712" w:type="pct"/>
+            <w:tcW w:w="726" w:type="pct"/>
           </w:tcPr>
           <w:p>
             <w:pPr>
@@ -13726,7 +13717,7 @@
         <w:tc>
           <w:tcPr>
             <w:cnfStyle w:val="001000000000" w:firstRow="0" w:lastRow="0" w:firstColumn="1" w:lastColumn="0" w:oddVBand="0" w:evenVBand="0" w:oddHBand="0" w:evenHBand="0" w:firstRowFirstColumn="0" w:firstRowLastColumn="0" w:lastRowFirstColumn="0" w:lastRowLastColumn="0"/>
-            <w:tcW w:w="1102" w:type="pct"/>
+            <w:tcW w:w="1142" w:type="pct"/>
           </w:tcPr>
           <w:p>
             <w:pPr>
@@ -13746,7 +13737,7 @@
         </w:tc>
         <w:tc>
           <w:tcPr>
-            <w:tcW w:w="686" w:type="pct"/>
+            <w:tcW w:w="695" w:type="pct"/>
           </w:tcPr>
           <w:p>
             <w:pPr>
@@ -13767,7 +13758,7 @@
         </w:tc>
         <w:tc>
           <w:tcPr>
-            <w:tcW w:w="1422" w:type="pct"/>
+            <w:tcW w:w="1443" w:type="pct"/>
           </w:tcPr>
           <w:p>
             <w:pPr>
@@ -13788,7 +13779,7 @@
         </w:tc>
         <w:tc>
           <w:tcPr>
-            <w:tcW w:w="1078" w:type="pct"/>
+            <w:tcW w:w="994" w:type="pct"/>
           </w:tcPr>
           <w:p>
             <w:pPr>
@@ -13809,7 +13800,7 @@
         </w:tc>
         <w:tc>
           <w:tcPr>
-            <w:tcW w:w="712" w:type="pct"/>
+            <w:tcW w:w="726" w:type="pct"/>
           </w:tcPr>
           <w:p>
             <w:pPr>
@@ -13824,7 +13815,24 @@
                 <w:rFonts w:cs="Times New Roman"/>
                 <w:szCs w:val="24"/>
               </w:rPr>
-              <w:t>All, except Start,</w:t>
+              <w:t xml:space="preserve">All, </w:t>
+            </w:r>
+            <w:bookmarkStart w:id="16" w:name="_GoBack"/>
+            <w:r>
+              <w:rPr>
+                <w:rFonts w:cs="Times New Roman"/>
+                <w:b/>
+                <w:szCs w:val="24"/>
+              </w:rPr>
+              <w:t>except</w:t>
+            </w:r>
+            <w:bookmarkEnd w:id="16"/>
+            <w:r>
+              <w:rPr>
+                <w:rFonts w:cs="Times New Roman"/>
+                <w:szCs w:val="24"/>
+              </w:rPr>
+              <w:t xml:space="preserve"> Start,</w:t>
             </w:r>
           </w:p>
           <w:p>
@@ -13849,7 +13857,7 @@
         <w:tc>
           <w:tcPr>
             <w:cnfStyle w:val="001000000000" w:firstRow="0" w:lastRow="0" w:firstColumn="1" w:lastColumn="0" w:oddVBand="0" w:evenVBand="0" w:oddHBand="0" w:evenHBand="0" w:firstRowFirstColumn="0" w:firstRowLastColumn="0" w:lastRowFirstColumn="0" w:lastRowLastColumn="0"/>
-            <w:tcW w:w="1102" w:type="pct"/>
+            <w:tcW w:w="1142" w:type="pct"/>
           </w:tcPr>
           <w:p>
             <w:pPr>
@@ -13869,7 +13877,7 @@
         </w:tc>
         <w:tc>
           <w:tcPr>
-            <w:tcW w:w="686" w:type="pct"/>
+            <w:tcW w:w="695" w:type="pct"/>
           </w:tcPr>
           <w:p>
             <w:pPr>
@@ -13890,7 +13898,7 @@
         </w:tc>
         <w:tc>
           <w:tcPr>
-            <w:tcW w:w="1422" w:type="pct"/>
+            <w:tcW w:w="1443" w:type="pct"/>
           </w:tcPr>
           <w:p>
             <w:pPr>
@@ -13911,7 +13919,7 @@
         </w:tc>
         <w:tc>
           <w:tcPr>
-            <w:tcW w:w="1078" w:type="pct"/>
+            <w:tcW w:w="994" w:type="pct"/>
           </w:tcPr>
           <w:p>
             <w:pPr>
@@ -13932,7 +13940,7 @@
         </w:tc>
         <w:tc>
           <w:tcPr>
-            <w:tcW w:w="712" w:type="pct"/>
+            <w:tcW w:w="726" w:type="pct"/>
           </w:tcPr>
           <w:p>
             <w:pPr>
@@ -13959,7 +13967,7 @@
         <w:tc>
           <w:tcPr>
             <w:cnfStyle w:val="001000000000" w:firstRow="0" w:lastRow="0" w:firstColumn="1" w:lastColumn="0" w:oddVBand="0" w:evenVBand="0" w:oddHBand="0" w:evenHBand="0" w:firstRowFirstColumn="0" w:firstRowLastColumn="0" w:lastRowFirstColumn="0" w:lastRowLastColumn="0"/>
-            <w:tcW w:w="1102" w:type="pct"/>
+            <w:tcW w:w="1142" w:type="pct"/>
           </w:tcPr>
           <w:p>
             <w:pPr>
@@ -13979,7 +13987,7 @@
         </w:tc>
         <w:tc>
           <w:tcPr>
-            <w:tcW w:w="686" w:type="pct"/>
+            <w:tcW w:w="695" w:type="pct"/>
           </w:tcPr>
           <w:p>
             <w:pPr>
@@ -14000,7 +14008,7 @@
         </w:tc>
         <w:tc>
           <w:tcPr>
-            <w:tcW w:w="1422" w:type="pct"/>
+            <w:tcW w:w="1443" w:type="pct"/>
           </w:tcPr>
           <w:p>
             <w:pPr>
@@ -14021,7 +14029,7 @@
         </w:tc>
         <w:tc>
           <w:tcPr>
-            <w:tcW w:w="1078" w:type="pct"/>
+            <w:tcW w:w="994" w:type="pct"/>
           </w:tcPr>
           <w:p>
             <w:pPr>
@@ -14042,7 +14050,7 @@
         </w:tc>
         <w:tc>
           <w:tcPr>
-            <w:tcW w:w="712" w:type="pct"/>
+            <w:tcW w:w="726" w:type="pct"/>
           </w:tcPr>
           <w:p>
             <w:pPr>
@@ -14066,7 +14074,158 @@
         <w:tc>
           <w:tcPr>
             <w:cnfStyle w:val="001000000000" w:firstRow="0" w:lastRow="0" w:firstColumn="1" w:lastColumn="0" w:oddVBand="0" w:evenVBand="0" w:oddHBand="0" w:evenHBand="0" w:firstRowFirstColumn="0" w:firstRowLastColumn="0" w:lastRowFirstColumn="0" w:lastRowLastColumn="0"/>
-            <w:tcW w:w="1102" w:type="pct"/>
+            <w:tcW w:w="1142" w:type="pct"/>
+          </w:tcPr>
+          <w:p>
+            <w:pPr>
+              <w:rPr>
+                <w:rFonts w:cs="Times New Roman"/>
+                <w:szCs w:val="24"/>
+              </w:rPr>
+            </w:pPr>
+            <w:r>
+              <w:rPr>
+                <w:rFonts w:cs="Times New Roman"/>
+                <w:szCs w:val="24"/>
+              </w:rPr>
+              <w:t>Pre-Data Acquisition</w:t>
+            </w:r>
+          </w:p>
+        </w:tc>
+        <w:tc>
+          <w:tcPr>
+            <w:tcW w:w="695" w:type="pct"/>
+          </w:tcPr>
+          <w:p>
+            <w:pPr>
+              <w:cnfStyle w:val="000000000000" w:firstRow="0" w:lastRow="0" w:firstColumn="0" w:lastColumn="0" w:oddVBand="0" w:evenVBand="0" w:oddHBand="0" w:evenHBand="0" w:firstRowFirstColumn="0" w:firstRowLastColumn="0" w:lastRowFirstColumn="0" w:lastRowLastColumn="0"/>
+              <w:rPr>
+                <w:rFonts w:cs="Times New Roman"/>
+                <w:szCs w:val="24"/>
+              </w:rPr>
+            </w:pPr>
+            <w:r>
+              <w:rPr>
+                <w:rFonts w:cs="Times New Roman"/>
+                <w:szCs w:val="24"/>
+              </w:rPr>
+              <w:t>0x44</w:t>
+            </w:r>
+          </w:p>
+        </w:tc>
+        <w:tc>
+          <w:tcPr>
+            <w:tcW w:w="1443" w:type="pct"/>
+          </w:tcPr>
+          <w:p>
+            <w:pPr>
+              <w:cnfStyle w:val="000000000000" w:firstRow="0" w:lastRow="0" w:firstColumn="0" w:lastColumn="0" w:oddVBand="0" w:evenVBand="0" w:oddHBand="0" w:evenHBand="0" w:firstRowFirstColumn="0" w:firstRowLastColumn="0" w:lastRowFirstColumn="0" w:lastRowLastColumn="0"/>
+              <w:rPr>
+                <w:rFonts w:cs="Times New Roman"/>
+                <w:szCs w:val="24"/>
+              </w:rPr>
+            </w:pPr>
+            <w:r>
+              <w:rPr>
+                <w:rFonts w:cs="Times New Roman"/>
+                <w:szCs w:val="24"/>
+              </w:rPr>
+              <w:t>Have received the MNS_DAQ command; processing the ID number and creating the folder &amp; files for the run; waiting for MNS_START command</w:t>
+            </w:r>
+          </w:p>
+        </w:tc>
+        <w:tc>
+          <w:tcPr>
+            <w:tcW w:w="994" w:type="pct"/>
+          </w:tcPr>
+          <w:p>
+            <w:pPr>
+              <w:cnfStyle w:val="000000000000" w:firstRow="0" w:lastRow="0" w:firstColumn="0" w:lastColumn="0" w:oddVBand="0" w:evenVBand="0" w:oddHBand="0" w:evenHBand="0" w:firstRowFirstColumn="0" w:firstRowLastColumn="0" w:lastRowFirstColumn="0" w:lastRowLastColumn="0"/>
+              <w:rPr>
+                <w:rFonts w:cs="Times New Roman"/>
+                <w:szCs w:val="24"/>
+              </w:rPr>
+            </w:pPr>
+            <w:r>
+              <w:rPr>
+                <w:rFonts w:cs="Times New Roman"/>
+                <w:szCs w:val="24"/>
+              </w:rPr>
+              <w:t>No</w:t>
+            </w:r>
+          </w:p>
+        </w:tc>
+        <w:tc>
+          <w:tcPr>
+            <w:tcW w:w="726" w:type="pct"/>
+          </w:tcPr>
+          <w:p>
+            <w:pPr>
+              <w:cnfStyle w:val="000000000000" w:firstRow="0" w:lastRow="0" w:firstColumn="0" w:lastColumn="0" w:oddVBand="0" w:evenVBand="0" w:oddHBand="0" w:evenHBand="0" w:firstRowFirstColumn="0" w:firstRowLastColumn="0" w:lastRowFirstColumn="0" w:lastRowLastColumn="0"/>
+              <w:rPr>
+                <w:rFonts w:cs="Times New Roman"/>
+                <w:szCs w:val="24"/>
+              </w:rPr>
+            </w:pPr>
+            <w:proofErr w:type="spellStart"/>
+            <w:r>
+              <w:rPr>
+                <w:rFonts w:cs="Times New Roman"/>
+                <w:szCs w:val="24"/>
+              </w:rPr>
+              <w:t>ReadTemp</w:t>
+            </w:r>
+            <w:proofErr w:type="spellEnd"/>
+            <w:r>
+              <w:rPr>
+                <w:rFonts w:cs="Times New Roman"/>
+                <w:szCs w:val="24"/>
+              </w:rPr>
+              <w:t>,</w:t>
+            </w:r>
+          </w:p>
+          <w:p>
+            <w:pPr>
+              <w:cnfStyle w:val="000000000000" w:firstRow="0" w:lastRow="0" w:firstColumn="0" w:lastColumn="0" w:oddVBand="0" w:evenVBand="0" w:oddHBand="0" w:evenHBand="0" w:firstRowFirstColumn="0" w:firstRowLastColumn="0" w:lastRowFirstColumn="0" w:lastRowLastColumn="0"/>
+              <w:rPr>
+                <w:rFonts w:cs="Times New Roman"/>
+                <w:szCs w:val="24"/>
+              </w:rPr>
+            </w:pPr>
+            <w:r>
+              <w:rPr>
+                <w:rFonts w:cs="Times New Roman"/>
+                <w:szCs w:val="24"/>
+              </w:rPr>
+              <w:t>Break,</w:t>
+            </w:r>
+          </w:p>
+          <w:p>
+            <w:pPr>
+              <w:cnfStyle w:val="000000000000" w:firstRow="0" w:lastRow="0" w:firstColumn="0" w:lastColumn="0" w:oddVBand="0" w:evenVBand="0" w:oddHBand="0" w:evenHBand="0" w:firstRowFirstColumn="0" w:firstRowLastColumn="0" w:lastRowFirstColumn="0" w:lastRowLastColumn="0"/>
+              <w:rPr>
+                <w:rFonts w:cs="Times New Roman"/>
+                <w:szCs w:val="24"/>
+              </w:rPr>
+            </w:pPr>
+            <w:r>
+              <w:rPr>
+                <w:rFonts w:cs="Times New Roman"/>
+                <w:szCs w:val="24"/>
+              </w:rPr>
+              <w:t>Start</w:t>
+            </w:r>
+          </w:p>
+        </w:tc>
+      </w:tr>
+      <w:tr>
+        <w:trPr>
+          <w:cnfStyle w:val="000000100000" w:firstRow="0" w:lastRow="0" w:firstColumn="0" w:lastColumn="0" w:oddVBand="0" w:evenVBand="0" w:oddHBand="1" w:evenHBand="0" w:firstRowFirstColumn="0" w:firstRowLastColumn="0" w:lastRowFirstColumn="0" w:lastRowLastColumn="0"/>
+        </w:trPr>
+        <w:tc>
+          <w:tcPr>
+            <w:cnfStyle w:val="001000000000" w:firstRow="0" w:lastRow="0" w:firstColumn="1" w:lastColumn="0" w:oddVBand="0" w:evenVBand="0" w:oddHBand="0" w:evenHBand="0" w:firstRowFirstColumn="0" w:firstRowLastColumn="0" w:lastRowFirstColumn="0" w:lastRowLastColumn="0"/>
+            <w:tcW w:w="1142" w:type="pct"/>
           </w:tcPr>
           <w:p>
             <w:pPr>
@@ -14086,32 +14245,32 @@
         </w:tc>
         <w:tc>
           <w:tcPr>
-            <w:tcW w:w="686" w:type="pct"/>
-          </w:tcPr>
-          <w:p>
-            <w:pPr>
-              <w:cnfStyle w:val="000000000000" w:firstRow="0" w:lastRow="0" w:firstColumn="0" w:lastColumn="0" w:oddVBand="0" w:evenVBand="0" w:oddHBand="0" w:evenHBand="0" w:firstRowFirstColumn="0" w:firstRowLastColumn="0" w:lastRowFirstColumn="0" w:lastRowLastColumn="0"/>
-              <w:rPr>
-                <w:rFonts w:cs="Times New Roman"/>
-                <w:szCs w:val="24"/>
-              </w:rPr>
-            </w:pPr>
-            <w:r>
-              <w:rPr>
-                <w:rFonts w:cs="Times New Roman"/>
-                <w:szCs w:val="24"/>
-              </w:rPr>
-              <w:t>0x44</w:t>
-            </w:r>
-          </w:p>
-        </w:tc>
-        <w:tc>
-          <w:tcPr>
-            <w:tcW w:w="1422" w:type="pct"/>
-          </w:tcPr>
-          <w:p>
-            <w:pPr>
-              <w:cnfStyle w:val="000000000000" w:firstRow="0" w:lastRow="0" w:firstColumn="0" w:lastColumn="0" w:oddVBand="0" w:evenVBand="0" w:oddHBand="0" w:evenHBand="0" w:firstRowFirstColumn="0" w:firstRowLastColumn="0" w:lastRowFirstColumn="0" w:lastRowLastColumn="0"/>
+            <w:tcW w:w="695" w:type="pct"/>
+          </w:tcPr>
+          <w:p>
+            <w:pPr>
+              <w:cnfStyle w:val="000000100000" w:firstRow="0" w:lastRow="0" w:firstColumn="0" w:lastColumn="0" w:oddVBand="0" w:evenVBand="0" w:oddHBand="1" w:evenHBand="0" w:firstRowFirstColumn="0" w:firstRowLastColumn="0" w:lastRowFirstColumn="0" w:lastRowLastColumn="0"/>
+              <w:rPr>
+                <w:rFonts w:cs="Times New Roman"/>
+                <w:szCs w:val="24"/>
+              </w:rPr>
+            </w:pPr>
+            <w:r>
+              <w:rPr>
+                <w:rFonts w:cs="Times New Roman"/>
+                <w:szCs w:val="24"/>
+              </w:rPr>
+              <w:t>0x55</w:t>
+            </w:r>
+          </w:p>
+        </w:tc>
+        <w:tc>
+          <w:tcPr>
+            <w:tcW w:w="1443" w:type="pct"/>
+          </w:tcPr>
+          <w:p>
+            <w:pPr>
+              <w:cnfStyle w:val="000000100000" w:firstRow="0" w:lastRow="0" w:firstColumn="0" w:lastColumn="0" w:oddVBand="0" w:evenVBand="0" w:oddHBand="1" w:evenHBand="0" w:firstRowFirstColumn="0" w:firstRowLastColumn="0" w:lastRowFirstColumn="0" w:lastRowLastColumn="0"/>
               <w:rPr>
                 <w:rFonts w:cs="Times New Roman"/>
                 <w:szCs w:val="24"/>
@@ -14128,11 +14287,11 @@
         </w:tc>
         <w:tc>
           <w:tcPr>
-            <w:tcW w:w="1078" w:type="pct"/>
-          </w:tcPr>
-          <w:p>
-            <w:pPr>
-              <w:cnfStyle w:val="000000000000" w:firstRow="0" w:lastRow="0" w:firstColumn="0" w:lastColumn="0" w:oddVBand="0" w:evenVBand="0" w:oddHBand="0" w:evenHBand="0" w:firstRowFirstColumn="0" w:firstRowLastColumn="0" w:lastRowFirstColumn="0" w:lastRowLastColumn="0"/>
+            <w:tcW w:w="994" w:type="pct"/>
+          </w:tcPr>
+          <w:p>
+            <w:pPr>
+              <w:cnfStyle w:val="000000100000" w:firstRow="0" w:lastRow="0" w:firstColumn="0" w:lastColumn="0" w:oddVBand="0" w:evenVBand="0" w:oddHBand="1" w:evenHBand="0" w:firstRowFirstColumn="0" w:firstRowLastColumn="0" w:lastRowFirstColumn="0" w:lastRowLastColumn="0"/>
               <w:rPr>
                 <w:rFonts w:cs="Times New Roman"/>
                 <w:szCs w:val="24"/>
@@ -14149,11 +14308,11 @@
         </w:tc>
         <w:tc>
           <w:tcPr>
-            <w:tcW w:w="712" w:type="pct"/>
-          </w:tcPr>
-          <w:p>
-            <w:pPr>
-              <w:cnfStyle w:val="000000000000" w:firstRow="0" w:lastRow="0" w:firstColumn="0" w:lastColumn="0" w:oddVBand="0" w:evenVBand="0" w:oddHBand="0" w:evenHBand="0" w:firstRowFirstColumn="0" w:firstRowLastColumn="0" w:lastRowFirstColumn="0" w:lastRowLastColumn="0"/>
+            <w:tcW w:w="726" w:type="pct"/>
+          </w:tcPr>
+          <w:p>
+            <w:pPr>
+              <w:cnfStyle w:val="000000100000" w:firstRow="0" w:lastRow="0" w:firstColumn="0" w:lastColumn="0" w:oddVBand="0" w:evenVBand="0" w:oddHBand="1" w:evenHBand="0" w:firstRowFirstColumn="0" w:firstRowLastColumn="0" w:lastRowFirstColumn="0" w:lastRowLastColumn="0"/>
               <w:rPr>
                 <w:rFonts w:cs="Times New Roman"/>
                 <w:szCs w:val="24"/>
@@ -14171,7 +14330,7 @@
           </w:p>
           <w:p>
             <w:pPr>
-              <w:cnfStyle w:val="000000000000" w:firstRow="0" w:lastRow="0" w:firstColumn="0" w:lastColumn="0" w:oddVBand="0" w:evenVBand="0" w:oddHBand="0" w:evenHBand="0" w:firstRowFirstColumn="0" w:firstRowLastColumn="0" w:lastRowFirstColumn="0" w:lastRowLastColumn="0"/>
+              <w:cnfStyle w:val="000000100000" w:firstRow="0" w:lastRow="0" w:firstColumn="0" w:lastColumn="0" w:oddVBand="0" w:evenVBand="0" w:oddHBand="1" w:evenHBand="0" w:firstRowFirstColumn="0" w:firstRowLastColumn="0" w:lastRowFirstColumn="0" w:lastRowLastColumn="0"/>
               <w:rPr>
                 <w:rFonts w:cs="Times New Roman"/>
                 <w:szCs w:val="24"/>
@@ -14187,7 +14346,7 @@
           </w:p>
           <w:p>
             <w:pPr>
-              <w:cnfStyle w:val="000000000000" w:firstRow="0" w:lastRow="0" w:firstColumn="0" w:lastColumn="0" w:oddVBand="0" w:evenVBand="0" w:oddHBand="0" w:evenHBand="0" w:firstRowFirstColumn="0" w:firstRowLastColumn="0" w:lastRowFirstColumn="0" w:lastRowLastColumn="0"/>
+              <w:cnfStyle w:val="000000100000" w:firstRow="0" w:lastRow="0" w:firstColumn="0" w:lastColumn="0" w:oddVBand="0" w:evenVBand="0" w:oddHBand="1" w:evenHBand="0" w:firstRowFirstColumn="0" w:firstRowLastColumn="0" w:lastRowFirstColumn="0" w:lastRowLastColumn="0"/>
               <w:rPr>
                 <w:rFonts w:cs="Times New Roman"/>
                 <w:szCs w:val="24"/>
@@ -14203,7 +14362,7 @@
           </w:p>
           <w:p>
             <w:pPr>
-              <w:cnfStyle w:val="000000000000" w:firstRow="0" w:lastRow="0" w:firstColumn="0" w:lastColumn="0" w:oddVBand="0" w:evenVBand="0" w:oddHBand="0" w:evenHBand="0" w:firstRowFirstColumn="0" w:firstRowLastColumn="0" w:lastRowFirstColumn="0" w:lastRowLastColumn="0"/>
+              <w:cnfStyle w:val="000000100000" w:firstRow="0" w:lastRow="0" w:firstColumn="0" w:lastColumn="0" w:oddVBand="0" w:evenVBand="0" w:oddHBand="1" w:evenHBand="0" w:firstRowFirstColumn="0" w:firstRowLastColumn="0" w:lastRowFirstColumn="0" w:lastRowLastColumn="0"/>
               <w:rPr>
                 <w:rFonts w:cs="Times New Roman"/>
                 <w:szCs w:val="24"/>
@@ -14308,7 +14467,7 @@
           <w:rPr>
             <w:noProof/>
           </w:rPr>
-          <w:t>12</w:t>
+          <w:t>14</w:t>
         </w:r>
         <w:r>
           <w:rPr>
@@ -19312,6 +19471,151 @@
 </file>
 
 <file path=customXml/item1.xml><?xml version="1.0" encoding="utf-8"?>
+<?mso-contentType ?>
+<FormTemplates xmlns="http://schemas.microsoft.com/sharepoint/v3/contenttype/forms">
+  <Display>DocumentLibraryForm</Display>
+  <Edit>AssetEditForm</Edit>
+  <New>DocumentLibraryForm</New>
+</FormTemplates>
+</file>
+
+<file path=customXml/item2.xml><?xml version="1.0" encoding="utf-8"?>
+<p:properties xmlns:p="http://schemas.microsoft.com/office/2006/metadata/properties" xmlns:xsi="http://www.w3.org/2001/XMLSchema-instance" xmlns:pc="http://schemas.microsoft.com/office/infopath/2007/PartnerControls">
+  <documentManagement>
+    <LocLastLocAttemptVersionTypeLookup xmlns="4873beb7-5857-4685-be1f-d57550cc96cc" xsi:nil="true"/>
+    <MarketSpecific xmlns="4873beb7-5857-4685-be1f-d57550cc96cc">false</MarketSpecific>
+    <ApprovalStatus xmlns="4873beb7-5857-4685-be1f-d57550cc96cc">InProgress</ApprovalStatus>
+    <LocComments xmlns="4873beb7-5857-4685-be1f-d57550cc96cc" xsi:nil="true"/>
+    <DirectSourceMarket xmlns="4873beb7-5857-4685-be1f-d57550cc96cc" xsi:nil="true"/>
+    <LocPublishedLinkedAssetsLookup xmlns="4873beb7-5857-4685-be1f-d57550cc96cc" xsi:nil="true"/>
+    <ThumbnailAssetId xmlns="4873beb7-5857-4685-be1f-d57550cc96cc" xsi:nil="true"/>
+    <PrimaryImageGen xmlns="4873beb7-5857-4685-be1f-d57550cc96cc">true</PrimaryImageGen>
+    <LegacyData xmlns="4873beb7-5857-4685-be1f-d57550cc96cc" xsi:nil="true"/>
+    <LocNewPublishedVersionLookup xmlns="4873beb7-5857-4685-be1f-d57550cc96cc" xsi:nil="true"/>
+    <NumericId xmlns="4873beb7-5857-4685-be1f-d57550cc96cc">102787001</NumericId>
+    <TPFriendlyName xmlns="4873beb7-5857-4685-be1f-d57550cc96cc" xsi:nil="true"/>
+    <LocOverallPublishStatusLookup xmlns="4873beb7-5857-4685-be1f-d57550cc96cc" xsi:nil="true"/>
+    <LocRecommendedHandoff xmlns="4873beb7-5857-4685-be1f-d57550cc96cc" xsi:nil="true"/>
+    <BlockPublish xmlns="4873beb7-5857-4685-be1f-d57550cc96cc">false</BlockPublish>
+    <BusinessGroup xmlns="4873beb7-5857-4685-be1f-d57550cc96cc" xsi:nil="true"/>
+    <OpenTemplate xmlns="4873beb7-5857-4685-be1f-d57550cc96cc">true</OpenTemplate>
+    <SourceTitle xmlns="4873beb7-5857-4685-be1f-d57550cc96cc" xsi:nil="true"/>
+    <LocOverallLocStatusLookup xmlns="4873beb7-5857-4685-be1f-d57550cc96cc" xsi:nil="true"/>
+    <APEditor xmlns="4873beb7-5857-4685-be1f-d57550cc96cc">
+      <UserInfo>
+        <DisplayName/>
+        <AccountId xsi:nil="true"/>
+        <AccountType/>
+      </UserInfo>
+    </APEditor>
+    <UALocComments xmlns="4873beb7-5857-4685-be1f-d57550cc96cc" xsi:nil="true"/>
+    <IntlLangReviewDate xmlns="4873beb7-5857-4685-be1f-d57550cc96cc" xsi:nil="true"/>
+    <PublishStatusLookup xmlns="4873beb7-5857-4685-be1f-d57550cc96cc">
+      <Value>1343188</Value>
+    </PublishStatusLookup>
+    <ParentAssetId xmlns="4873beb7-5857-4685-be1f-d57550cc96cc" xsi:nil="true"/>
+    <FeatureTagsTaxHTField0 xmlns="4873beb7-5857-4685-be1f-d57550cc96cc">
+      <Terms xmlns="http://schemas.microsoft.com/office/infopath/2007/PartnerControls"/>
+    </FeatureTagsTaxHTField0>
+    <MachineTranslated xmlns="4873beb7-5857-4685-be1f-d57550cc96cc">false</MachineTranslated>
+    <Providers xmlns="4873beb7-5857-4685-be1f-d57550cc96cc" xsi:nil="true"/>
+    <OriginalSourceMarket xmlns="4873beb7-5857-4685-be1f-d57550cc96cc" xsi:nil="true"/>
+    <APDescription xmlns="4873beb7-5857-4685-be1f-d57550cc96cc" xsi:nil="true"/>
+    <ContentItem xmlns="4873beb7-5857-4685-be1f-d57550cc96cc" xsi:nil="true"/>
+    <ClipArtFilename xmlns="4873beb7-5857-4685-be1f-d57550cc96cc" xsi:nil="true"/>
+    <TPInstallLocation xmlns="4873beb7-5857-4685-be1f-d57550cc96cc" xsi:nil="true"/>
+    <TimesCloned xmlns="4873beb7-5857-4685-be1f-d57550cc96cc" xsi:nil="true"/>
+    <PublishTargets xmlns="4873beb7-5857-4685-be1f-d57550cc96cc">OfficeOnlineVNext</PublishTargets>
+    <AcquiredFrom xmlns="4873beb7-5857-4685-be1f-d57550cc96cc">Internal MS</AcquiredFrom>
+    <AssetStart xmlns="4873beb7-5857-4685-be1f-d57550cc96cc">2011-11-23T17:29:00+00:00</AssetStart>
+    <FriendlyTitle xmlns="4873beb7-5857-4685-be1f-d57550cc96cc" xsi:nil="true"/>
+    <Provider xmlns="4873beb7-5857-4685-be1f-d57550cc96cc" xsi:nil="true"/>
+    <LastHandOff xmlns="4873beb7-5857-4685-be1f-d57550cc96cc" xsi:nil="true"/>
+    <TPClientViewer xmlns="4873beb7-5857-4685-be1f-d57550cc96cc" xsi:nil="true"/>
+    <TemplateStatus xmlns="4873beb7-5857-4685-be1f-d57550cc96cc">Complete</TemplateStatus>
+    <Downloads xmlns="4873beb7-5857-4685-be1f-d57550cc96cc">0</Downloads>
+    <OOCacheId xmlns="4873beb7-5857-4685-be1f-d57550cc96cc" xsi:nil="true"/>
+    <IsDeleted xmlns="4873beb7-5857-4685-be1f-d57550cc96cc">false</IsDeleted>
+    <LocPublishedDependentAssetsLookup xmlns="4873beb7-5857-4685-be1f-d57550cc96cc" xsi:nil="true"/>
+    <AssetExpire xmlns="4873beb7-5857-4685-be1f-d57550cc96cc">2029-05-12T07:00:00+00:00</AssetExpire>
+    <CSXSubmissionMarket xmlns="4873beb7-5857-4685-be1f-d57550cc96cc" xsi:nil="true"/>
+    <DSATActionTaken xmlns="4873beb7-5857-4685-be1f-d57550cc96cc" xsi:nil="true"/>
+    <SubmitterId xmlns="4873beb7-5857-4685-be1f-d57550cc96cc" xsi:nil="true"/>
+    <EditorialTags xmlns="4873beb7-5857-4685-be1f-d57550cc96cc" xsi:nil="true"/>
+    <TPExecutable xmlns="4873beb7-5857-4685-be1f-d57550cc96cc" xsi:nil="true"/>
+    <CSXSubmissionDate xmlns="4873beb7-5857-4685-be1f-d57550cc96cc" xsi:nil="true"/>
+    <CSXUpdate xmlns="4873beb7-5857-4685-be1f-d57550cc96cc">false</CSXUpdate>
+    <AssetType xmlns="4873beb7-5857-4685-be1f-d57550cc96cc">TP</AssetType>
+    <ApprovalLog xmlns="4873beb7-5857-4685-be1f-d57550cc96cc" xsi:nil="true"/>
+    <BugNumber xmlns="4873beb7-5857-4685-be1f-d57550cc96cc" xsi:nil="true"/>
+    <OriginAsset xmlns="4873beb7-5857-4685-be1f-d57550cc96cc" xsi:nil="true"/>
+    <TPComponent xmlns="4873beb7-5857-4685-be1f-d57550cc96cc" xsi:nil="true"/>
+    <Milestone xmlns="4873beb7-5857-4685-be1f-d57550cc96cc" xsi:nil="true"/>
+    <RecommendationsModifier xmlns="4873beb7-5857-4685-be1f-d57550cc96cc" xsi:nil="true"/>
+    <AssetId xmlns="4873beb7-5857-4685-be1f-d57550cc96cc">TP102787001</AssetId>
+    <PolicheckWords xmlns="4873beb7-5857-4685-be1f-d57550cc96cc" xsi:nil="true"/>
+    <TPLaunchHelpLink xmlns="4873beb7-5857-4685-be1f-d57550cc96cc" xsi:nil="true"/>
+    <IntlLocPriority xmlns="4873beb7-5857-4685-be1f-d57550cc96cc" xsi:nil="true"/>
+    <TPApplication xmlns="4873beb7-5857-4685-be1f-d57550cc96cc" xsi:nil="true"/>
+    <IntlLangReviewer xmlns="4873beb7-5857-4685-be1f-d57550cc96cc" xsi:nil="true"/>
+    <HandoffToMSDN xmlns="4873beb7-5857-4685-be1f-d57550cc96cc" xsi:nil="true"/>
+    <PlannedPubDate xmlns="4873beb7-5857-4685-be1f-d57550cc96cc" xsi:nil="true"/>
+    <CrawlForDependencies xmlns="4873beb7-5857-4685-be1f-d57550cc96cc">false</CrawlForDependencies>
+    <LocLastLocAttemptVersionLookup xmlns="4873beb7-5857-4685-be1f-d57550cc96cc">693888</LocLastLocAttemptVersionLookup>
+    <LocProcessedForHandoffsLookup xmlns="4873beb7-5857-4685-be1f-d57550cc96cc" xsi:nil="true"/>
+    <TrustLevel xmlns="4873beb7-5857-4685-be1f-d57550cc96cc">1 Microsoft Managed Content</TrustLevel>
+    <CampaignTagsTaxHTField0 xmlns="4873beb7-5857-4685-be1f-d57550cc96cc">
+      <Terms xmlns="http://schemas.microsoft.com/office/infopath/2007/PartnerControls"/>
+    </CampaignTagsTaxHTField0>
+    <TPNamespace xmlns="4873beb7-5857-4685-be1f-d57550cc96cc" xsi:nil="true"/>
+    <LocOverallPreviewStatusLookup xmlns="4873beb7-5857-4685-be1f-d57550cc96cc" xsi:nil="true"/>
+    <TaxCatchAll xmlns="4873beb7-5857-4685-be1f-d57550cc96cc"/>
+    <IsSearchable xmlns="4873beb7-5857-4685-be1f-d57550cc96cc">false</IsSearchable>
+    <TemplateTemplateType xmlns="4873beb7-5857-4685-be1f-d57550cc96cc">Word Document Template</TemplateTemplateType>
+    <Markets xmlns="4873beb7-5857-4685-be1f-d57550cc96cc"/>
+    <IntlLangReview xmlns="4873beb7-5857-4685-be1f-d57550cc96cc" xsi:nil="true"/>
+    <UAProjectedTotalWords xmlns="4873beb7-5857-4685-be1f-d57550cc96cc" xsi:nil="true"/>
+    <OutputCachingOn xmlns="4873beb7-5857-4685-be1f-d57550cc96cc">false</OutputCachingOn>
+    <AverageRating xmlns="4873beb7-5857-4685-be1f-d57550cc96cc" xsi:nil="true"/>
+    <LocMarketGroupTiers2 xmlns="4873beb7-5857-4685-be1f-d57550cc96cc" xsi:nil="true"/>
+    <APAuthor xmlns="4873beb7-5857-4685-be1f-d57550cc96cc">
+      <UserInfo>
+        <DisplayName>REDMOND\v-namall</DisplayName>
+        <AccountId>978</AccountId>
+        <AccountType/>
+      </UserInfo>
+    </APAuthor>
+    <TPCommandLine xmlns="4873beb7-5857-4685-be1f-d57550cc96cc" xsi:nil="true"/>
+    <LocManualTestRequired xmlns="4873beb7-5857-4685-be1f-d57550cc96cc">false</LocManualTestRequired>
+    <TPAppVersion xmlns="4873beb7-5857-4685-be1f-d57550cc96cc" xsi:nil="true"/>
+    <EditorialStatus xmlns="4873beb7-5857-4685-be1f-d57550cc96cc">Complete</EditorialStatus>
+    <LocProcessedForMarketsLookup xmlns="4873beb7-5857-4685-be1f-d57550cc96cc" xsi:nil="true"/>
+    <LastModifiedDateTime xmlns="4873beb7-5857-4685-be1f-d57550cc96cc" xsi:nil="true"/>
+    <TPLaunchHelpLinkType xmlns="4873beb7-5857-4685-be1f-d57550cc96cc">Template</TPLaunchHelpLinkType>
+    <ScenarioTagsTaxHTField0 xmlns="4873beb7-5857-4685-be1f-d57550cc96cc">
+      <Terms xmlns="http://schemas.microsoft.com/office/infopath/2007/PartnerControls"/>
+    </ScenarioTagsTaxHTField0>
+    <OriginalRelease xmlns="4873beb7-5857-4685-be1f-d57550cc96cc">14</OriginalRelease>
+    <LocalizationTagsTaxHTField0 xmlns="4873beb7-5857-4685-be1f-d57550cc96cc">
+      <Terms xmlns="http://schemas.microsoft.com/office/infopath/2007/PartnerControls"/>
+    </LocalizationTagsTaxHTField0>
+    <Manager xmlns="4873beb7-5857-4685-be1f-d57550cc96cc" xsi:nil="true"/>
+    <UALocRecommendation xmlns="4873beb7-5857-4685-be1f-d57550cc96cc">Localize</UALocRecommendation>
+    <LocOverallHandbackStatusLookup xmlns="4873beb7-5857-4685-be1f-d57550cc96cc" xsi:nil="true"/>
+    <ArtSampleDocs xmlns="4873beb7-5857-4685-be1f-d57550cc96cc" xsi:nil="true"/>
+    <UACurrentWords xmlns="4873beb7-5857-4685-be1f-d57550cc96cc" xsi:nil="true"/>
+    <ShowIn xmlns="4873beb7-5857-4685-be1f-d57550cc96cc">Show everywhere</ShowIn>
+    <CSXHash xmlns="4873beb7-5857-4685-be1f-d57550cc96cc" xsi:nil="true"/>
+    <VoteCount xmlns="4873beb7-5857-4685-be1f-d57550cc96cc" xsi:nil="true"/>
+    <InternalTagsTaxHTField0 xmlns="4873beb7-5857-4685-be1f-d57550cc96cc">
+      <Terms xmlns="http://schemas.microsoft.com/office/infopath/2007/PartnerControls"/>
+    </InternalTagsTaxHTField0>
+    <UANotes xmlns="4873beb7-5857-4685-be1f-d57550cc96cc" xsi:nil="true"/>
+  </documentManagement>
+</p:properties>
+</file>
+
+<file path=customXml/item3.xml><?xml version="1.0" encoding="utf-8"?>
 <ct:contentTypeSchema xmlns:ct="http://schemas.microsoft.com/office/2006/metadata/contentType" xmlns:ma="http://schemas.microsoft.com/office/2006/metadata/properties/metaAttributes" ct:_="" ma:_="" ma:contentTypeName="TemplateFile" ma:contentTypeID="0x0101006EDDDB5EE6D98C44930B742096920B300400F5B6D36B3EF94B4E9A635CDF2A18F5B8" ma:contentTypeVersion="72" ma:contentTypeDescription="Create a new document." ma:contentTypeScope="" ma:versionID="a23e56308344d904b51738559c3d67c9">
   <xsd:schema xmlns:xsd="http://www.w3.org/2001/XMLSchema" xmlns:xs="http://www.w3.org/2001/XMLSchema" xmlns:p="http://schemas.microsoft.com/office/2006/metadata/properties" xmlns:ns2="4873beb7-5857-4685-be1f-d57550cc96cc" targetNamespace="http://schemas.microsoft.com/office/2006/metadata/properties" ma:root="true" ma:fieldsID="cd0908cc4600e77bf5da051303e00c8d" ns2:_="">
     <xsd:import namespace="4873beb7-5857-4685-be1f-d57550cc96cc"/>
@@ -20351,156 +20655,35 @@
 </ct:contentTypeSchema>
 </file>
 
-<file path=customXml/item2.xml><?xml version="1.0" encoding="utf-8"?>
-<p:properties xmlns:p="http://schemas.microsoft.com/office/2006/metadata/properties" xmlns:xsi="http://www.w3.org/2001/XMLSchema-instance" xmlns:pc="http://schemas.microsoft.com/office/infopath/2007/PartnerControls">
-  <documentManagement>
-    <LocLastLocAttemptVersionTypeLookup xmlns="4873beb7-5857-4685-be1f-d57550cc96cc" xsi:nil="true"/>
-    <MarketSpecific xmlns="4873beb7-5857-4685-be1f-d57550cc96cc">false</MarketSpecific>
-    <ApprovalStatus xmlns="4873beb7-5857-4685-be1f-d57550cc96cc">InProgress</ApprovalStatus>
-    <LocComments xmlns="4873beb7-5857-4685-be1f-d57550cc96cc" xsi:nil="true"/>
-    <DirectSourceMarket xmlns="4873beb7-5857-4685-be1f-d57550cc96cc" xsi:nil="true"/>
-    <LocPublishedLinkedAssetsLookup xmlns="4873beb7-5857-4685-be1f-d57550cc96cc" xsi:nil="true"/>
-    <ThumbnailAssetId xmlns="4873beb7-5857-4685-be1f-d57550cc96cc" xsi:nil="true"/>
-    <PrimaryImageGen xmlns="4873beb7-5857-4685-be1f-d57550cc96cc">true</PrimaryImageGen>
-    <LegacyData xmlns="4873beb7-5857-4685-be1f-d57550cc96cc" xsi:nil="true"/>
-    <LocNewPublishedVersionLookup xmlns="4873beb7-5857-4685-be1f-d57550cc96cc" xsi:nil="true"/>
-    <NumericId xmlns="4873beb7-5857-4685-be1f-d57550cc96cc">102787001</NumericId>
-    <TPFriendlyName xmlns="4873beb7-5857-4685-be1f-d57550cc96cc" xsi:nil="true"/>
-    <LocOverallPublishStatusLookup xmlns="4873beb7-5857-4685-be1f-d57550cc96cc" xsi:nil="true"/>
-    <LocRecommendedHandoff xmlns="4873beb7-5857-4685-be1f-d57550cc96cc" xsi:nil="true"/>
-    <BlockPublish xmlns="4873beb7-5857-4685-be1f-d57550cc96cc">false</BlockPublish>
-    <BusinessGroup xmlns="4873beb7-5857-4685-be1f-d57550cc96cc" xsi:nil="true"/>
-    <OpenTemplate xmlns="4873beb7-5857-4685-be1f-d57550cc96cc">true</OpenTemplate>
-    <SourceTitle xmlns="4873beb7-5857-4685-be1f-d57550cc96cc" xsi:nil="true"/>
-    <LocOverallLocStatusLookup xmlns="4873beb7-5857-4685-be1f-d57550cc96cc" xsi:nil="true"/>
-    <APEditor xmlns="4873beb7-5857-4685-be1f-d57550cc96cc">
-      <UserInfo>
-        <DisplayName/>
-        <AccountId xsi:nil="true"/>
-        <AccountType/>
-      </UserInfo>
-    </APEditor>
-    <UALocComments xmlns="4873beb7-5857-4685-be1f-d57550cc96cc" xsi:nil="true"/>
-    <IntlLangReviewDate xmlns="4873beb7-5857-4685-be1f-d57550cc96cc" xsi:nil="true"/>
-    <PublishStatusLookup xmlns="4873beb7-5857-4685-be1f-d57550cc96cc">
-      <Value>1343188</Value>
-    </PublishStatusLookup>
-    <ParentAssetId xmlns="4873beb7-5857-4685-be1f-d57550cc96cc" xsi:nil="true"/>
-    <FeatureTagsTaxHTField0 xmlns="4873beb7-5857-4685-be1f-d57550cc96cc">
-      <Terms xmlns="http://schemas.microsoft.com/office/infopath/2007/PartnerControls"/>
-    </FeatureTagsTaxHTField0>
-    <MachineTranslated xmlns="4873beb7-5857-4685-be1f-d57550cc96cc">false</MachineTranslated>
-    <Providers xmlns="4873beb7-5857-4685-be1f-d57550cc96cc" xsi:nil="true"/>
-    <OriginalSourceMarket xmlns="4873beb7-5857-4685-be1f-d57550cc96cc" xsi:nil="true"/>
-    <APDescription xmlns="4873beb7-5857-4685-be1f-d57550cc96cc" xsi:nil="true"/>
-    <ContentItem xmlns="4873beb7-5857-4685-be1f-d57550cc96cc" xsi:nil="true"/>
-    <ClipArtFilename xmlns="4873beb7-5857-4685-be1f-d57550cc96cc" xsi:nil="true"/>
-    <TPInstallLocation xmlns="4873beb7-5857-4685-be1f-d57550cc96cc" xsi:nil="true"/>
-    <TimesCloned xmlns="4873beb7-5857-4685-be1f-d57550cc96cc" xsi:nil="true"/>
-    <PublishTargets xmlns="4873beb7-5857-4685-be1f-d57550cc96cc">OfficeOnlineVNext</PublishTargets>
-    <AcquiredFrom xmlns="4873beb7-5857-4685-be1f-d57550cc96cc">Internal MS</AcquiredFrom>
-    <AssetStart xmlns="4873beb7-5857-4685-be1f-d57550cc96cc">2011-11-23T17:29:00+00:00</AssetStart>
-    <FriendlyTitle xmlns="4873beb7-5857-4685-be1f-d57550cc96cc" xsi:nil="true"/>
-    <Provider xmlns="4873beb7-5857-4685-be1f-d57550cc96cc" xsi:nil="true"/>
-    <LastHandOff xmlns="4873beb7-5857-4685-be1f-d57550cc96cc" xsi:nil="true"/>
-    <TPClientViewer xmlns="4873beb7-5857-4685-be1f-d57550cc96cc" xsi:nil="true"/>
-    <TemplateStatus xmlns="4873beb7-5857-4685-be1f-d57550cc96cc">Complete</TemplateStatus>
-    <Downloads xmlns="4873beb7-5857-4685-be1f-d57550cc96cc">0</Downloads>
-    <OOCacheId xmlns="4873beb7-5857-4685-be1f-d57550cc96cc" xsi:nil="true"/>
-    <IsDeleted xmlns="4873beb7-5857-4685-be1f-d57550cc96cc">false</IsDeleted>
-    <LocPublishedDependentAssetsLookup xmlns="4873beb7-5857-4685-be1f-d57550cc96cc" xsi:nil="true"/>
-    <AssetExpire xmlns="4873beb7-5857-4685-be1f-d57550cc96cc">2029-05-12T07:00:00+00:00</AssetExpire>
-    <CSXSubmissionMarket xmlns="4873beb7-5857-4685-be1f-d57550cc96cc" xsi:nil="true"/>
-    <DSATActionTaken xmlns="4873beb7-5857-4685-be1f-d57550cc96cc" xsi:nil="true"/>
-    <SubmitterId xmlns="4873beb7-5857-4685-be1f-d57550cc96cc" xsi:nil="true"/>
-    <EditorialTags xmlns="4873beb7-5857-4685-be1f-d57550cc96cc" xsi:nil="true"/>
-    <TPExecutable xmlns="4873beb7-5857-4685-be1f-d57550cc96cc" xsi:nil="true"/>
-    <CSXSubmissionDate xmlns="4873beb7-5857-4685-be1f-d57550cc96cc" xsi:nil="true"/>
-    <CSXUpdate xmlns="4873beb7-5857-4685-be1f-d57550cc96cc">false</CSXUpdate>
-    <AssetType xmlns="4873beb7-5857-4685-be1f-d57550cc96cc">TP</AssetType>
-    <ApprovalLog xmlns="4873beb7-5857-4685-be1f-d57550cc96cc" xsi:nil="true"/>
-    <BugNumber xmlns="4873beb7-5857-4685-be1f-d57550cc96cc" xsi:nil="true"/>
-    <OriginAsset xmlns="4873beb7-5857-4685-be1f-d57550cc96cc" xsi:nil="true"/>
-    <TPComponent xmlns="4873beb7-5857-4685-be1f-d57550cc96cc" xsi:nil="true"/>
-    <Milestone xmlns="4873beb7-5857-4685-be1f-d57550cc96cc" xsi:nil="true"/>
-    <RecommendationsModifier xmlns="4873beb7-5857-4685-be1f-d57550cc96cc" xsi:nil="true"/>
-    <AssetId xmlns="4873beb7-5857-4685-be1f-d57550cc96cc">TP102787001</AssetId>
-    <PolicheckWords xmlns="4873beb7-5857-4685-be1f-d57550cc96cc" xsi:nil="true"/>
-    <TPLaunchHelpLink xmlns="4873beb7-5857-4685-be1f-d57550cc96cc" xsi:nil="true"/>
-    <IntlLocPriority xmlns="4873beb7-5857-4685-be1f-d57550cc96cc" xsi:nil="true"/>
-    <TPApplication xmlns="4873beb7-5857-4685-be1f-d57550cc96cc" xsi:nil="true"/>
-    <IntlLangReviewer xmlns="4873beb7-5857-4685-be1f-d57550cc96cc" xsi:nil="true"/>
-    <HandoffToMSDN xmlns="4873beb7-5857-4685-be1f-d57550cc96cc" xsi:nil="true"/>
-    <PlannedPubDate xmlns="4873beb7-5857-4685-be1f-d57550cc96cc" xsi:nil="true"/>
-    <CrawlForDependencies xmlns="4873beb7-5857-4685-be1f-d57550cc96cc">false</CrawlForDependencies>
-    <LocLastLocAttemptVersionLookup xmlns="4873beb7-5857-4685-be1f-d57550cc96cc">693888</LocLastLocAttemptVersionLookup>
-    <LocProcessedForHandoffsLookup xmlns="4873beb7-5857-4685-be1f-d57550cc96cc" xsi:nil="true"/>
-    <TrustLevel xmlns="4873beb7-5857-4685-be1f-d57550cc96cc">1 Microsoft Managed Content</TrustLevel>
-    <CampaignTagsTaxHTField0 xmlns="4873beb7-5857-4685-be1f-d57550cc96cc">
-      <Terms xmlns="http://schemas.microsoft.com/office/infopath/2007/PartnerControls"/>
-    </CampaignTagsTaxHTField0>
-    <TPNamespace xmlns="4873beb7-5857-4685-be1f-d57550cc96cc" xsi:nil="true"/>
-    <LocOverallPreviewStatusLookup xmlns="4873beb7-5857-4685-be1f-d57550cc96cc" xsi:nil="true"/>
-    <TaxCatchAll xmlns="4873beb7-5857-4685-be1f-d57550cc96cc"/>
-    <IsSearchable xmlns="4873beb7-5857-4685-be1f-d57550cc96cc">false</IsSearchable>
-    <TemplateTemplateType xmlns="4873beb7-5857-4685-be1f-d57550cc96cc">Word Document Template</TemplateTemplateType>
-    <Markets xmlns="4873beb7-5857-4685-be1f-d57550cc96cc"/>
-    <IntlLangReview xmlns="4873beb7-5857-4685-be1f-d57550cc96cc" xsi:nil="true"/>
-    <UAProjectedTotalWords xmlns="4873beb7-5857-4685-be1f-d57550cc96cc" xsi:nil="true"/>
-    <OutputCachingOn xmlns="4873beb7-5857-4685-be1f-d57550cc96cc">false</OutputCachingOn>
-    <AverageRating xmlns="4873beb7-5857-4685-be1f-d57550cc96cc" xsi:nil="true"/>
-    <LocMarketGroupTiers2 xmlns="4873beb7-5857-4685-be1f-d57550cc96cc" xsi:nil="true"/>
-    <APAuthor xmlns="4873beb7-5857-4685-be1f-d57550cc96cc">
-      <UserInfo>
-        <DisplayName>REDMOND\v-namall</DisplayName>
-        <AccountId>978</AccountId>
-        <AccountType/>
-      </UserInfo>
-    </APAuthor>
-    <TPCommandLine xmlns="4873beb7-5857-4685-be1f-d57550cc96cc" xsi:nil="true"/>
-    <LocManualTestRequired xmlns="4873beb7-5857-4685-be1f-d57550cc96cc">false</LocManualTestRequired>
-    <TPAppVersion xmlns="4873beb7-5857-4685-be1f-d57550cc96cc" xsi:nil="true"/>
-    <EditorialStatus xmlns="4873beb7-5857-4685-be1f-d57550cc96cc">Complete</EditorialStatus>
-    <LocProcessedForMarketsLookup xmlns="4873beb7-5857-4685-be1f-d57550cc96cc" xsi:nil="true"/>
-    <LastModifiedDateTime xmlns="4873beb7-5857-4685-be1f-d57550cc96cc" xsi:nil="true"/>
-    <TPLaunchHelpLinkType xmlns="4873beb7-5857-4685-be1f-d57550cc96cc">Template</TPLaunchHelpLinkType>
-    <ScenarioTagsTaxHTField0 xmlns="4873beb7-5857-4685-be1f-d57550cc96cc">
-      <Terms xmlns="http://schemas.microsoft.com/office/infopath/2007/PartnerControls"/>
-    </ScenarioTagsTaxHTField0>
-    <OriginalRelease xmlns="4873beb7-5857-4685-be1f-d57550cc96cc">14</OriginalRelease>
-    <LocalizationTagsTaxHTField0 xmlns="4873beb7-5857-4685-be1f-d57550cc96cc">
-      <Terms xmlns="http://schemas.microsoft.com/office/infopath/2007/PartnerControls"/>
-    </LocalizationTagsTaxHTField0>
-    <Manager xmlns="4873beb7-5857-4685-be1f-d57550cc96cc" xsi:nil="true"/>
-    <UALocRecommendation xmlns="4873beb7-5857-4685-be1f-d57550cc96cc">Localize</UALocRecommendation>
-    <LocOverallHandbackStatusLookup xmlns="4873beb7-5857-4685-be1f-d57550cc96cc" xsi:nil="true"/>
-    <ArtSampleDocs xmlns="4873beb7-5857-4685-be1f-d57550cc96cc" xsi:nil="true"/>
-    <UACurrentWords xmlns="4873beb7-5857-4685-be1f-d57550cc96cc" xsi:nil="true"/>
-    <ShowIn xmlns="4873beb7-5857-4685-be1f-d57550cc96cc">Show everywhere</ShowIn>
-    <CSXHash xmlns="4873beb7-5857-4685-be1f-d57550cc96cc" xsi:nil="true"/>
-    <VoteCount xmlns="4873beb7-5857-4685-be1f-d57550cc96cc" xsi:nil="true"/>
-    <InternalTagsTaxHTField0 xmlns="4873beb7-5857-4685-be1f-d57550cc96cc">
-      <Terms xmlns="http://schemas.microsoft.com/office/infopath/2007/PartnerControls"/>
-    </InternalTagsTaxHTField0>
-    <UANotes xmlns="4873beb7-5857-4685-be1f-d57550cc96cc" xsi:nil="true"/>
-  </documentManagement>
-</p:properties>
-</file>
-
-<file path=customXml/item3.xml><?xml version="1.0" encoding="utf-8"?>
-<?mso-contentType ?>
-<FormTemplates xmlns="http://schemas.microsoft.com/sharepoint/v3/contenttype/forms">
-  <Display>DocumentLibraryForm</Display>
-  <Edit>AssetEditForm</Edit>
-  <New>DocumentLibraryForm</New>
-</FormTemplates>
-</file>
-
 <file path=customXml/item4.xml><?xml version="1.0" encoding="utf-8"?>
 <b:Sources xmlns:b="http://schemas.openxmlformats.org/officeDocument/2006/bibliography" xmlns="http://schemas.openxmlformats.org/officeDocument/2006/bibliography" SelectedStyle="\APASixthEditionOfficeOnline.xsl" StyleName="APA" Version="6"/>
 </file>
 
 <file path=customXml/itemProps1.xml><?xml version="1.0" encoding="utf-8"?>
+<ds:datastoreItem xmlns:ds="http://schemas.openxmlformats.org/officeDocument/2006/customXml" ds:itemID="{C01C3C56-10DB-49F7-B061-44D8728D078A}">
+  <ds:schemaRefs>
+    <ds:schemaRef ds:uri="http://schemas.microsoft.com/sharepoint/v3/contenttype/forms"/>
+  </ds:schemaRefs>
+</ds:datastoreItem>
+</file>
+
+<file path=customXml/itemProps2.xml><?xml version="1.0" encoding="utf-8"?>
+<ds:datastoreItem xmlns:ds="http://schemas.openxmlformats.org/officeDocument/2006/customXml" ds:itemID="{7FBDB1CC-CEFB-4E46-8174-1F0AA0D30B24}">
+  <ds:schemaRefs>
+    <ds:schemaRef ds:uri="http://purl.org/dc/dcmitype/"/>
+    <ds:schemaRef ds:uri="http://purl.org/dc/elements/1.1/"/>
+    <ds:schemaRef ds:uri="http://schemas.microsoft.com/office/2006/documentManagement/types"/>
+    <ds:schemaRef ds:uri="http://schemas.microsoft.com/office/infopath/2007/PartnerControls"/>
+    <ds:schemaRef ds:uri="http://schemas.openxmlformats.org/package/2006/metadata/core-properties"/>
+    <ds:schemaRef ds:uri="http://purl.org/dc/terms/"/>
+    <ds:schemaRef ds:uri="4873beb7-5857-4685-be1f-d57550cc96cc"/>
+    <ds:schemaRef ds:uri="http://schemas.microsoft.com/office/2006/metadata/properties"/>
+    <ds:schemaRef ds:uri="http://www.w3.org/XML/1998/namespace"/>
+  </ds:schemaRefs>
+</ds:datastoreItem>
+</file>
+
+<file path=customXml/itemProps3.xml><?xml version="1.0" encoding="utf-8"?>
 <ds:datastoreItem xmlns:ds="http://schemas.openxmlformats.org/officeDocument/2006/customXml" ds:itemID="{4B3A7E92-E05A-4924-9E8A-9F6659E5855B}">
   <ds:schemaRefs>
     <ds:schemaRef ds:uri="http://schemas.microsoft.com/office/2006/metadata/contentType"/>
@@ -20518,32 +20701,8 @@
 </ds:datastoreItem>
 </file>
 
-<file path=customXml/itemProps2.xml><?xml version="1.0" encoding="utf-8"?>
-<ds:datastoreItem xmlns:ds="http://schemas.openxmlformats.org/officeDocument/2006/customXml" ds:itemID="{7FBDB1CC-CEFB-4E46-8174-1F0AA0D30B24}">
-  <ds:schemaRefs>
-    <ds:schemaRef ds:uri="4873beb7-5857-4685-be1f-d57550cc96cc"/>
-    <ds:schemaRef ds:uri="http://schemas.microsoft.com/office/infopath/2007/PartnerControls"/>
-    <ds:schemaRef ds:uri="http://purl.org/dc/elements/1.1/"/>
-    <ds:schemaRef ds:uri="http://purl.org/dc/terms/"/>
-    <ds:schemaRef ds:uri="http://schemas.microsoft.com/office/2006/documentManagement/types"/>
-    <ds:schemaRef ds:uri="http://schemas.openxmlformats.org/package/2006/metadata/core-properties"/>
-    <ds:schemaRef ds:uri="http://schemas.microsoft.com/office/2006/metadata/properties"/>
-    <ds:schemaRef ds:uri="http://www.w3.org/XML/1998/namespace"/>
-    <ds:schemaRef ds:uri="http://purl.org/dc/dcmitype/"/>
-  </ds:schemaRefs>
-</ds:datastoreItem>
-</file>
-
-<file path=customXml/itemProps3.xml><?xml version="1.0" encoding="utf-8"?>
-<ds:datastoreItem xmlns:ds="http://schemas.openxmlformats.org/officeDocument/2006/customXml" ds:itemID="{C01C3C56-10DB-49F7-B061-44D8728D078A}">
-  <ds:schemaRefs>
-    <ds:schemaRef ds:uri="http://schemas.microsoft.com/sharepoint/v3/contenttype/forms"/>
-  </ds:schemaRefs>
-</ds:datastoreItem>
-</file>
-
 <file path=customXml/itemProps4.xml><?xml version="1.0" encoding="utf-8"?>
-<ds:datastoreItem xmlns:ds="http://schemas.openxmlformats.org/officeDocument/2006/customXml" ds:itemID="{05D4788E-3A46-4D40-BE58-C334ADC0BE1A}">
+<ds:datastoreItem xmlns:ds="http://schemas.openxmlformats.org/officeDocument/2006/customXml" ds:itemID="{9CFF94D0-0E08-4917-876F-DD91902D14AA}">
   <ds:schemaRefs>
     <ds:schemaRef ds:uri="http://schemas.openxmlformats.org/officeDocument/2006/bibliography"/>
   </ds:schemaRefs>

</xml_diff>